<commit_message>
The final project documentation is uploaded.
</commit_message>
<xml_diff>
--- a/docs/Engineering_Method_IT2_CED1.docx
+++ b/docs/Engineering_Method_IT2_CED1.docx
@@ -7,7 +7,7 @@
         <w:jc w:val="center"/>
         <w:rPr>
           <w:rFonts w:ascii="Times New Roman" w:eastAsia="Times New Roman" w:hAnsi="Times New Roman" w:cs="Times New Roman"/>
-          <w:b/>
+          <w:bCs/>
           <w:color w:val="000000"/>
           <w:sz w:val="24"/>
           <w:szCs w:val="24"/>
@@ -16,7 +16,7 @@
       <w:r>
         <w:rPr>
           <w:rFonts w:ascii="Times New Roman" w:eastAsia="Times New Roman" w:hAnsi="Times New Roman" w:cs="Times New Roman"/>
-          <w:b/>
+          <w:bCs/>
           <w:color w:val="000000"/>
           <w:sz w:val="24"/>
           <w:szCs w:val="24"/>
@@ -29,6 +29,7 @@
         <w:jc w:val="center"/>
         <w:rPr>
           <w:rFonts w:ascii="Times New Roman" w:eastAsia="Times New Roman" w:hAnsi="Times New Roman" w:cs="Times New Roman"/>
+          <w:bCs/>
           <w:color w:val="000000"/>
           <w:sz w:val="24"/>
           <w:szCs w:val="24"/>
@@ -40,6 +41,7 @@
         <w:jc w:val="center"/>
         <w:rPr>
           <w:rFonts w:ascii="Times New Roman" w:eastAsia="Times New Roman" w:hAnsi="Times New Roman" w:cs="Times New Roman"/>
+          <w:bCs/>
           <w:color w:val="000000"/>
           <w:sz w:val="24"/>
           <w:szCs w:val="24"/>
@@ -51,6 +53,7 @@
         <w:jc w:val="center"/>
         <w:rPr>
           <w:rFonts w:ascii="Times New Roman" w:eastAsia="Times New Roman" w:hAnsi="Times New Roman" w:cs="Times New Roman"/>
+          <w:bCs/>
           <w:color w:val="000000"/>
           <w:sz w:val="24"/>
           <w:szCs w:val="24"/>
@@ -62,6 +65,7 @@
         <w:jc w:val="center"/>
         <w:rPr>
           <w:rFonts w:ascii="Times New Roman" w:eastAsia="Times New Roman" w:hAnsi="Times New Roman" w:cs="Times New Roman"/>
+          <w:bCs/>
           <w:color w:val="000000"/>
           <w:sz w:val="24"/>
           <w:szCs w:val="24"/>
@@ -73,6 +77,7 @@
         <w:jc w:val="center"/>
         <w:rPr>
           <w:rFonts w:ascii="Times New Roman" w:eastAsia="Times New Roman" w:hAnsi="Times New Roman" w:cs="Times New Roman"/>
+          <w:bCs/>
           <w:color w:val="000000"/>
           <w:sz w:val="24"/>
           <w:szCs w:val="24"/>
@@ -84,6 +89,7 @@
         <w:jc w:val="center"/>
         <w:rPr>
           <w:rFonts w:ascii="Times New Roman" w:eastAsia="Times New Roman" w:hAnsi="Times New Roman" w:cs="Times New Roman"/>
+          <w:bCs/>
           <w:color w:val="000000"/>
           <w:sz w:val="24"/>
           <w:szCs w:val="24"/>
@@ -95,6 +101,7 @@
         <w:jc w:val="center"/>
         <w:rPr>
           <w:rFonts w:ascii="Times New Roman" w:eastAsia="Times New Roman" w:hAnsi="Times New Roman" w:cs="Times New Roman"/>
+          <w:bCs/>
           <w:color w:val="000000"/>
           <w:sz w:val="24"/>
           <w:szCs w:val="24"/>
@@ -105,6 +112,7 @@
       <w:pPr>
         <w:rPr>
           <w:rFonts w:ascii="Times New Roman" w:eastAsia="Times New Roman" w:hAnsi="Times New Roman" w:cs="Times New Roman"/>
+          <w:bCs/>
           <w:color w:val="000000"/>
           <w:sz w:val="24"/>
           <w:szCs w:val="24"/>
@@ -116,6 +124,7 @@
         <w:jc w:val="center"/>
         <w:rPr>
           <w:rFonts w:ascii="Times New Roman" w:eastAsia="Times New Roman" w:hAnsi="Times New Roman" w:cs="Times New Roman"/>
+          <w:bCs/>
           <w:color w:val="000000"/>
           <w:sz w:val="24"/>
           <w:szCs w:val="24"/>
@@ -127,6 +136,7 @@
         <w:jc w:val="center"/>
         <w:rPr>
           <w:rFonts w:ascii="Times New Roman" w:eastAsia="Times New Roman" w:hAnsi="Times New Roman" w:cs="Times New Roman"/>
+          <w:bCs/>
           <w:color w:val="000000"/>
           <w:sz w:val="24"/>
           <w:szCs w:val="24"/>
@@ -135,6 +145,7 @@
       <w:r>
         <w:rPr>
           <w:rFonts w:ascii="Times New Roman" w:eastAsia="Times New Roman" w:hAnsi="Times New Roman" w:cs="Times New Roman"/>
+          <w:bCs/>
           <w:color w:val="000000"/>
           <w:sz w:val="24"/>
           <w:szCs w:val="24"/>
@@ -147,6 +158,7 @@
         <w:jc w:val="center"/>
         <w:rPr>
           <w:rFonts w:ascii="Times New Roman" w:eastAsia="Times New Roman" w:hAnsi="Times New Roman" w:cs="Times New Roman"/>
+          <w:bCs/>
           <w:color w:val="000000"/>
           <w:sz w:val="24"/>
           <w:szCs w:val="24"/>
@@ -155,6 +167,7 @@
       <w:r>
         <w:rPr>
           <w:rFonts w:ascii="Times New Roman" w:eastAsia="Times New Roman" w:hAnsi="Times New Roman" w:cs="Times New Roman"/>
+          <w:bCs/>
           <w:color w:val="000000"/>
           <w:sz w:val="24"/>
           <w:szCs w:val="24"/>
@@ -167,6 +180,7 @@
         <w:jc w:val="center"/>
         <w:rPr>
           <w:rFonts w:ascii="Times New Roman" w:eastAsia="Times New Roman" w:hAnsi="Times New Roman" w:cs="Times New Roman"/>
+          <w:bCs/>
           <w:color w:val="000000"/>
           <w:sz w:val="24"/>
           <w:szCs w:val="24"/>
@@ -175,6 +189,7 @@
       <w:r>
         <w:rPr>
           <w:rFonts w:ascii="Times New Roman" w:eastAsia="Times New Roman" w:hAnsi="Times New Roman" w:cs="Times New Roman"/>
+          <w:bCs/>
           <w:color w:val="000000"/>
           <w:sz w:val="24"/>
           <w:szCs w:val="24"/>
@@ -187,6 +202,7 @@
         <w:jc w:val="center"/>
         <w:rPr>
           <w:rFonts w:ascii="Times New Roman" w:eastAsia="Times New Roman" w:hAnsi="Times New Roman" w:cs="Times New Roman"/>
+          <w:bCs/>
           <w:color w:val="000000"/>
           <w:sz w:val="24"/>
           <w:szCs w:val="24"/>
@@ -198,6 +214,7 @@
         <w:jc w:val="center"/>
         <w:rPr>
           <w:rFonts w:ascii="Times New Roman" w:eastAsia="Times New Roman" w:hAnsi="Times New Roman" w:cs="Times New Roman"/>
+          <w:bCs/>
           <w:color w:val="000000"/>
           <w:sz w:val="24"/>
           <w:szCs w:val="24"/>
@@ -209,6 +226,7 @@
         <w:jc w:val="center"/>
         <w:rPr>
           <w:rFonts w:ascii="Times New Roman" w:eastAsia="Times New Roman" w:hAnsi="Times New Roman" w:cs="Times New Roman"/>
+          <w:bCs/>
           <w:color w:val="000000"/>
           <w:sz w:val="24"/>
           <w:szCs w:val="24"/>
@@ -220,6 +238,7 @@
         <w:jc w:val="center"/>
         <w:rPr>
           <w:rFonts w:ascii="Times New Roman" w:eastAsia="Times New Roman" w:hAnsi="Times New Roman" w:cs="Times New Roman"/>
+          <w:bCs/>
           <w:color w:val="000000"/>
           <w:sz w:val="24"/>
           <w:szCs w:val="24"/>
@@ -230,6 +249,7 @@
       <w:pPr>
         <w:rPr>
           <w:rFonts w:ascii="Times New Roman" w:eastAsia="Times New Roman" w:hAnsi="Times New Roman" w:cs="Times New Roman"/>
+          <w:bCs/>
           <w:color w:val="000000"/>
           <w:sz w:val="24"/>
           <w:szCs w:val="24"/>
@@ -241,6 +261,7 @@
         <w:jc w:val="center"/>
         <w:rPr>
           <w:rFonts w:ascii="Times New Roman" w:eastAsia="Times New Roman" w:hAnsi="Times New Roman" w:cs="Times New Roman"/>
+          <w:bCs/>
           <w:color w:val="000000"/>
           <w:sz w:val="24"/>
           <w:szCs w:val="24"/>
@@ -252,6 +273,7 @@
         <w:jc w:val="center"/>
         <w:rPr>
           <w:rFonts w:ascii="Times New Roman" w:eastAsia="Times New Roman" w:hAnsi="Times New Roman" w:cs="Times New Roman"/>
+          <w:bCs/>
           <w:color w:val="000000"/>
           <w:sz w:val="24"/>
           <w:szCs w:val="24"/>
@@ -263,6 +285,7 @@
         <w:jc w:val="center"/>
         <w:rPr>
           <w:rFonts w:ascii="Times New Roman" w:eastAsia="Times New Roman" w:hAnsi="Times New Roman" w:cs="Times New Roman"/>
+          <w:bCs/>
           <w:color w:val="000000"/>
           <w:sz w:val="24"/>
           <w:szCs w:val="24"/>
@@ -274,6 +297,7 @@
         <w:jc w:val="center"/>
         <w:rPr>
           <w:rFonts w:ascii="Times New Roman" w:eastAsia="Times New Roman" w:hAnsi="Times New Roman" w:cs="Times New Roman"/>
+          <w:bCs/>
           <w:color w:val="000000"/>
           <w:sz w:val="24"/>
           <w:szCs w:val="24"/>
@@ -285,6 +309,7 @@
         <w:jc w:val="center"/>
         <w:rPr>
           <w:rFonts w:ascii="Times New Roman" w:eastAsia="Times New Roman" w:hAnsi="Times New Roman" w:cs="Times New Roman"/>
+          <w:bCs/>
           <w:color w:val="000000"/>
           <w:sz w:val="24"/>
           <w:szCs w:val="24"/>
@@ -296,6 +321,7 @@
         <w:jc w:val="center"/>
         <w:rPr>
           <w:rFonts w:ascii="Times New Roman" w:eastAsia="Times New Roman" w:hAnsi="Times New Roman" w:cs="Times New Roman"/>
+          <w:bCs/>
           <w:color w:val="000000"/>
           <w:sz w:val="24"/>
           <w:szCs w:val="24"/>
@@ -304,6 +330,7 @@
       <w:r>
         <w:rPr>
           <w:rFonts w:ascii="Times New Roman" w:eastAsia="Times New Roman" w:hAnsi="Times New Roman" w:cs="Times New Roman"/>
+          <w:bCs/>
           <w:color w:val="000000"/>
           <w:sz w:val="24"/>
           <w:szCs w:val="24"/>
@@ -316,6 +343,7 @@
         <w:jc w:val="center"/>
         <w:rPr>
           <w:rFonts w:ascii="Times New Roman" w:eastAsia="Times New Roman" w:hAnsi="Times New Roman" w:cs="Times New Roman"/>
+          <w:bCs/>
           <w:color w:val="000000"/>
           <w:sz w:val="24"/>
           <w:szCs w:val="24"/>
@@ -324,6 +352,7 @@
       <w:r>
         <w:rPr>
           <w:rFonts w:ascii="Times New Roman" w:eastAsia="Times New Roman" w:hAnsi="Times New Roman" w:cs="Times New Roman"/>
+          <w:bCs/>
           <w:color w:val="000000"/>
           <w:sz w:val="24"/>
           <w:szCs w:val="24"/>
@@ -336,6 +365,7 @@
         <w:jc w:val="center"/>
         <w:rPr>
           <w:rFonts w:ascii="Times New Roman" w:eastAsia="Times New Roman" w:hAnsi="Times New Roman" w:cs="Times New Roman"/>
+          <w:bCs/>
           <w:color w:val="000000"/>
           <w:sz w:val="24"/>
           <w:szCs w:val="24"/>
@@ -344,6 +374,7 @@
       <w:r>
         <w:rPr>
           <w:rFonts w:ascii="Times New Roman" w:eastAsia="Times New Roman" w:hAnsi="Times New Roman" w:cs="Times New Roman"/>
+          <w:bCs/>
           <w:color w:val="000000"/>
           <w:sz w:val="24"/>
           <w:szCs w:val="24"/>
@@ -356,6 +387,7 @@
         <w:jc w:val="center"/>
         <w:rPr>
           <w:rFonts w:ascii="Times New Roman" w:eastAsia="Times New Roman" w:hAnsi="Times New Roman" w:cs="Times New Roman"/>
+          <w:bCs/>
           <w:color w:val="000000"/>
           <w:sz w:val="24"/>
           <w:szCs w:val="24"/>
@@ -364,6 +396,7 @@
       <w:r>
         <w:rPr>
           <w:rFonts w:ascii="Times New Roman" w:eastAsia="Times New Roman" w:hAnsi="Times New Roman" w:cs="Times New Roman"/>
+          <w:bCs/>
           <w:color w:val="000000"/>
           <w:sz w:val="24"/>
           <w:szCs w:val="24"/>
@@ -376,6 +409,7 @@
         <w:jc w:val="center"/>
         <w:rPr>
           <w:rFonts w:ascii="Times New Roman" w:eastAsia="Times New Roman" w:hAnsi="Times New Roman" w:cs="Times New Roman"/>
+          <w:bCs/>
           <w:color w:val="000000"/>
           <w:sz w:val="24"/>
           <w:szCs w:val="24"/>
@@ -384,6 +418,7 @@
       <w:r>
         <w:rPr>
           <w:rFonts w:ascii="Times New Roman" w:eastAsia="Times New Roman" w:hAnsi="Times New Roman" w:cs="Times New Roman"/>
+          <w:bCs/>
           <w:color w:val="000000"/>
           <w:sz w:val="24"/>
           <w:szCs w:val="24"/>
@@ -1229,7 +1264,71 @@
           <w:sz w:val="24"/>
           <w:szCs w:val="24"/>
         </w:rPr>
-        <w:t xml:space="preserve"> Floyd para que el jugador encuentre el camino mínimo desde su posición actual hasta una llave específica. Debido a que este algoritmo puede dar la distancia entre un vértice a otro, puede ayudar a determinar la ruta más corta y eficiente para que el jugador pueda alcanzar la llave y avanzar en el juego.</w:t>
+        <w:t xml:space="preserve"> Floyd para que </w:t>
+      </w:r>
+      <w:r>
+        <w:rPr>
+          <w:rFonts w:ascii="Times New Roman" w:eastAsia="Times New Roman" w:hAnsi="Times New Roman" w:cs="Times New Roman"/>
+          <w:sz w:val="24"/>
+          <w:szCs w:val="24"/>
+        </w:rPr>
+        <w:t>los enemigos</w:t>
+      </w:r>
+      <w:r>
+        <w:rPr>
+          <w:rFonts w:ascii="Times New Roman" w:eastAsia="Times New Roman" w:hAnsi="Times New Roman" w:cs="Times New Roman"/>
+          <w:sz w:val="24"/>
+          <w:szCs w:val="24"/>
+        </w:rPr>
+        <w:t xml:space="preserve"> encuentre</w:t>
+      </w:r>
+      <w:r>
+        <w:rPr>
+          <w:rFonts w:ascii="Times New Roman" w:eastAsia="Times New Roman" w:hAnsi="Times New Roman" w:cs="Times New Roman"/>
+          <w:sz w:val="24"/>
+          <w:szCs w:val="24"/>
+        </w:rPr>
+        <w:t>n</w:t>
+      </w:r>
+      <w:r>
+        <w:rPr>
+          <w:rFonts w:ascii="Times New Roman" w:eastAsia="Times New Roman" w:hAnsi="Times New Roman" w:cs="Times New Roman"/>
+          <w:sz w:val="24"/>
+          <w:szCs w:val="24"/>
+        </w:rPr>
+        <w:t xml:space="preserve"> el camino mínimo desde su posición actual hasta </w:t>
+      </w:r>
+      <w:r>
+        <w:rPr>
+          <w:rFonts w:ascii="Times New Roman" w:eastAsia="Times New Roman" w:hAnsi="Times New Roman" w:cs="Times New Roman"/>
+          <w:sz w:val="24"/>
+          <w:szCs w:val="24"/>
+        </w:rPr>
+        <w:t xml:space="preserve">el jugador. </w:t>
+      </w:r>
+      <w:r>
+        <w:rPr>
+          <w:rFonts w:ascii="Times New Roman" w:eastAsia="Times New Roman" w:hAnsi="Times New Roman" w:cs="Times New Roman"/>
+          <w:sz w:val="24"/>
+          <w:szCs w:val="24"/>
+        </w:rPr>
+        <w:t xml:space="preserve">Debido a que este algoritmo puede dar la distancia entre un vértice a </w:t>
+      </w:r>
+      <w:r>
+        <w:rPr>
+          <w:rFonts w:ascii="Times New Roman" w:eastAsia="Times New Roman" w:hAnsi="Times New Roman" w:cs="Times New Roman"/>
+          <w:sz w:val="24"/>
+          <w:szCs w:val="24"/>
+        </w:rPr>
+        <w:t>los demás</w:t>
+      </w:r>
+      <w:r>
+        <w:rPr>
+          <w:rFonts w:ascii="Times New Roman" w:eastAsia="Times New Roman" w:hAnsi="Times New Roman" w:cs="Times New Roman"/>
+          <w:sz w:val="24"/>
+          <w:szCs w:val="24"/>
+        </w:rPr>
+        <w:t>, puede ayudar a determinar la ruta más corta y eficiente para que el jugador pueda alcanzar la llave y avanzar en el juego.</w:t>
       </w:r>
     </w:p>
     <w:p>
@@ -1312,7 +1411,47 @@
           <w:sz w:val="24"/>
           <w:szCs w:val="24"/>
         </w:rPr>
-        <w:t xml:space="preserve"> Floyd para que los enemigos puedan encontrar el camino mínimo hacia el jugador. Este algoritmo, dado que puede dar el camino mínimo entre todos los vértices de un grafo, puede permitir a los enemigos determinar la ruta más corta y óptima para acercarse al jugador y enfrentarlo en el juego.</w:t>
+        <w:t xml:space="preserve"> Floyd para que </w:t>
+      </w:r>
+      <w:r>
+        <w:rPr>
+          <w:rFonts w:ascii="Times New Roman" w:eastAsia="Times New Roman" w:hAnsi="Times New Roman" w:cs="Times New Roman"/>
+          <w:sz w:val="24"/>
+          <w:szCs w:val="24"/>
+        </w:rPr>
+        <w:t>el jugador</w:t>
+      </w:r>
+      <w:r>
+        <w:rPr>
+          <w:rFonts w:ascii="Times New Roman" w:eastAsia="Times New Roman" w:hAnsi="Times New Roman" w:cs="Times New Roman"/>
+          <w:sz w:val="24"/>
+          <w:szCs w:val="24"/>
+        </w:rPr>
+        <w:t xml:space="preserve"> pueda encontrar el camino mínimo hacia </w:t>
+      </w:r>
+      <w:r>
+        <w:rPr>
+          <w:rFonts w:ascii="Times New Roman" w:eastAsia="Times New Roman" w:hAnsi="Times New Roman" w:cs="Times New Roman"/>
+          <w:sz w:val="24"/>
+          <w:szCs w:val="24"/>
+        </w:rPr>
+        <w:t>una llave específica</w:t>
+      </w:r>
+      <w:r>
+        <w:rPr>
+          <w:rFonts w:ascii="Times New Roman" w:eastAsia="Times New Roman" w:hAnsi="Times New Roman" w:cs="Times New Roman"/>
+          <w:sz w:val="24"/>
+          <w:szCs w:val="24"/>
+        </w:rPr>
+        <w:t>. Este algoritmo, dado que puede dar el camino mínimo entre todos los vértices de un grafo, puede permitir a</w:t>
+      </w:r>
+      <w:r>
+        <w:rPr>
+          <w:rFonts w:ascii="Times New Roman" w:eastAsia="Times New Roman" w:hAnsi="Times New Roman" w:cs="Times New Roman"/>
+          <w:sz w:val="24"/>
+          <w:szCs w:val="24"/>
+        </w:rPr>
+        <w:t>l jugador hallar el camino más corto hasta una llave.</w:t>
       </w:r>
     </w:p>
     <w:p>
@@ -1704,7 +1843,47 @@
           <w:sz w:val="24"/>
           <w:szCs w:val="24"/>
         </w:rPr>
-        <w:t>El algoritmo de Dijkstra puede ser utilizado para que el jugador encuentre el camino mínimo desde su posición actual hasta una llave específica.</w:t>
+        <w:t xml:space="preserve">El algoritmo de Dijkstra puede ser utilizado para que </w:t>
+      </w:r>
+      <w:r>
+        <w:rPr>
+          <w:rFonts w:ascii="Times New Roman" w:eastAsia="Times New Roman" w:hAnsi="Times New Roman" w:cs="Times New Roman"/>
+          <w:sz w:val="24"/>
+          <w:szCs w:val="24"/>
+        </w:rPr>
+        <w:t>los enemigos</w:t>
+      </w:r>
+      <w:r>
+        <w:rPr>
+          <w:rFonts w:ascii="Times New Roman" w:eastAsia="Times New Roman" w:hAnsi="Times New Roman" w:cs="Times New Roman"/>
+          <w:sz w:val="24"/>
+          <w:szCs w:val="24"/>
+        </w:rPr>
+        <w:t xml:space="preserve"> encuentre</w:t>
+      </w:r>
+      <w:r>
+        <w:rPr>
+          <w:rFonts w:ascii="Times New Roman" w:eastAsia="Times New Roman" w:hAnsi="Times New Roman" w:cs="Times New Roman"/>
+          <w:sz w:val="24"/>
+          <w:szCs w:val="24"/>
+        </w:rPr>
+        <w:t>n</w:t>
+      </w:r>
+      <w:r>
+        <w:rPr>
+          <w:rFonts w:ascii="Times New Roman" w:eastAsia="Times New Roman" w:hAnsi="Times New Roman" w:cs="Times New Roman"/>
+          <w:sz w:val="24"/>
+          <w:szCs w:val="24"/>
+        </w:rPr>
+        <w:t xml:space="preserve"> el camino mínimo desde su posición actual hasta </w:t>
+      </w:r>
+      <w:r>
+        <w:rPr>
+          <w:rFonts w:ascii="Times New Roman" w:eastAsia="Times New Roman" w:hAnsi="Times New Roman" w:cs="Times New Roman"/>
+          <w:sz w:val="24"/>
+          <w:szCs w:val="24"/>
+        </w:rPr>
+        <w:t>el jugador.</w:t>
       </w:r>
     </w:p>
     <w:p>
@@ -1726,7 +1905,15 @@
           <w:sz w:val="24"/>
           <w:szCs w:val="24"/>
         </w:rPr>
-        <w:t>Dijkstra proporciona una solución precisa y eficiente para determinar la ruta más corta y eficiente para que el jugador alcance la llave y avance en el juego.</w:t>
+        <w:t xml:space="preserve">Dijkstra proporciona una solución precisa y eficiente para determinar la ruta más corta y eficiente para que </w:t>
+      </w:r>
+      <w:r>
+        <w:rPr>
+          <w:rFonts w:ascii="Times New Roman" w:eastAsia="Times New Roman" w:hAnsi="Times New Roman" w:cs="Times New Roman"/>
+          <w:sz w:val="24"/>
+          <w:szCs w:val="24"/>
+        </w:rPr>
+        <w:t>los enemigos encuentren el camino más corto hasta el jugador.</w:t>
       </w:r>
     </w:p>
     <w:p>
@@ -1843,7 +2030,15 @@
           <w:sz w:val="24"/>
           <w:szCs w:val="24"/>
         </w:rPr>
-        <w:t xml:space="preserve"> se puede implementar para que los enemigos encuentren el camino mínimo hacia el jugador.</w:t>
+        <w:t xml:space="preserve"> se puede implementar para que </w:t>
+      </w:r>
+      <w:r>
+        <w:rPr>
+          <w:rFonts w:ascii="Times New Roman" w:eastAsia="Times New Roman" w:hAnsi="Times New Roman" w:cs="Times New Roman"/>
+          <w:sz w:val="24"/>
+          <w:szCs w:val="24"/>
+        </w:rPr>
+        <w:t>el jugador encuentre el camino más corto hasta una llave específica.</w:t>
       </w:r>
     </w:p>
     <w:p>
@@ -1865,7 +2060,15 @@
           <w:sz w:val="24"/>
           <w:szCs w:val="24"/>
         </w:rPr>
-        <w:t>Al calcular los caminos mínimos entre todos los vértices del grafo, los enemigos pueden determinar la ruta más corta y óptima para acercarse al jugador y enfrentarlo en el juego.</w:t>
+        <w:t xml:space="preserve">Al calcular los caminos mínimos entre todos los vértices del grafo, </w:t>
+      </w:r>
+      <w:r>
+        <w:rPr>
+          <w:rFonts w:ascii="Times New Roman" w:eastAsia="Times New Roman" w:hAnsi="Times New Roman" w:cs="Times New Roman"/>
+          <w:sz w:val="24"/>
+          <w:szCs w:val="24"/>
+        </w:rPr>
+        <w:t>el jugador puede hallar, desde su posición, el camino mínimo para llegar hasta una llave.</w:t>
       </w:r>
     </w:p>
     <w:p>
@@ -3814,7 +4017,7 @@
           <w:szCs w:val="24"/>
         </w:rPr>
       </w:pPr>
-      <w:hyperlink r:id="rId6" w:history="1">
+      <w:hyperlink r:id="rId6" w:anchor=":~:text=En%20inform%C3%A1tica%2C%20el%20algoritmo%20de,v%C3%A9rtices%20en%20una%20%C3%BAnica%20ejecuci%C3%B3n" w:history="1">
         <w:r>
           <w:rPr>
             <w:rStyle w:val="Hipervnculo"/>
@@ -3867,7 +4070,7 @@
           <w:szCs w:val="24"/>
         </w:rPr>
       </w:pPr>
-      <w:hyperlink r:id="rId8" w:history="1">
+      <w:hyperlink r:id="rId8" w:anchor=":~:text=Aristas%3A%20Son%20las%20l%C3%ADneas%20que,convergen%20en%20el%20mismo%20v%C3%A9rtice.&amp;text=Aristas%20c%C3%ADclicas%3A%20Aristas%20que%20parten,para%20entrar%20en%20el%20mismo" w:history="1">
         <w:r>
           <w:rPr>
             <w:rStyle w:val="Hipervnculo"/>

</xml_diff>